<commit_message>
БД report №1 updated v2
</commit_message>
<xml_diff>
--- a/Course III/БД/SQL/Отчеты/№1 SELECT с DISTINCT.docx
+++ b/Course III/БД/SQL/Отчеты/№1 SELECT с DISTINCT.docx
@@ -27,13 +27,15 @@
         </w:rPr>
         <w:t>SQL</w:t>
       </w:r>
-      <w:r>
-        <w:rPr>
-          <w:rFonts w:ascii="Times New Roman" w:hAnsi="Times New Roman" w:cs="Times New Roman"/>
-          <w:sz w:val="28"/>
-          <w:szCs w:val="28"/>
-        </w:rPr>
-        <w:t>1 имеет следующий вид:</w:t>
+      <w:bookmarkStart w:id="0" w:name="_GoBack"/>
+      <w:bookmarkEnd w:id="0"/>
+      <w:r>
+        <w:rPr>
+          <w:rFonts w:ascii="Times New Roman" w:hAnsi="Times New Roman" w:cs="Times New Roman"/>
+          <w:sz w:val="28"/>
+          <w:szCs w:val="28"/>
+        </w:rPr>
+        <w:t xml:space="preserve"> имеет следующий вид:</w:t>
       </w:r>
     </w:p>
     <w:p>
@@ -746,7 +748,16 @@
           <w:sz w:val="28"/>
           <w:szCs w:val="28"/>
         </w:rPr>
-        <w:t xml:space="preserve"> dbo</w:t>
+        <w:t xml:space="preserve"> </w:t>
+      </w:r>
+      <w:proofErr w:type="gramStart"/>
+      <w:r>
+        <w:rPr>
+          <w:rFonts w:ascii="Times New Roman" w:hAnsi="Times New Roman"/>
+          <w:sz w:val="28"/>
+          <w:szCs w:val="28"/>
+        </w:rPr>
+        <w:t>dbo</w:t>
       </w:r>
       <w:r>
         <w:rPr>
@@ -763,7 +774,16 @@
           <w:sz w:val="28"/>
           <w:szCs w:val="28"/>
         </w:rPr>
-        <w:t xml:space="preserve">Товары </w:t>
+        <w:t>Товары</w:t>
+      </w:r>
+      <w:proofErr w:type="gramEnd"/>
+      <w:r>
+        <w:rPr>
+          <w:rFonts w:ascii="Times New Roman" w:hAnsi="Times New Roman"/>
+          <w:sz w:val="28"/>
+          <w:szCs w:val="28"/>
+        </w:rPr>
+        <w:t xml:space="preserve"> </w:t>
       </w:r>
       <w:r>
         <w:rPr>
@@ -951,6 +971,7 @@
         </w:rPr>
         <w:t xml:space="preserve">только те строки, где розничная цена меньше 1000 из таблицы </w:t>
       </w:r>
+      <w:proofErr w:type="gramStart"/>
       <w:r>
         <w:rPr>
           <w:rFonts w:ascii="Times New Roman" w:hAnsi="Times New Roman" w:cs="Times New Roman"/>
@@ -968,6 +989,7 @@
         </w:rPr>
         <w:t>.Товары</w:t>
       </w:r>
+      <w:proofErr w:type="gramEnd"/>
     </w:p>
     <w:p>
       <w:pPr>
@@ -1054,7 +1076,6 @@
           <w:color w:val="0D0D0D" w:themeColor="text1" w:themeTint="F2"/>
           <w:sz w:val="28"/>
           <w:szCs w:val="28"/>
-          <w:lang w:val="en-US"/>
         </w:rPr>
       </w:pPr>
       <w:r>
@@ -1092,7 +1113,6 @@
           <w:rFonts w:ascii="Times New Roman" w:hAnsi="Times New Roman"/>
           <w:sz w:val="28"/>
           <w:szCs w:val="28"/>
-          <w:lang w:val="en-US"/>
         </w:rPr>
       </w:pPr>
       <w:r>
@@ -1108,7 +1128,6 @@
           <w:rFonts w:ascii="Times New Roman" w:hAnsi="Times New Roman"/>
           <w:sz w:val="28"/>
           <w:szCs w:val="28"/>
-          <w:lang w:val="en-US"/>
         </w:rPr>
         <w:t>:</w:t>
       </w:r>
@@ -1117,7 +1136,6 @@
           <w:rFonts w:ascii="Times New Roman" w:hAnsi="Times New Roman"/>
           <w:sz w:val="28"/>
           <w:szCs w:val="28"/>
-          <w:lang w:val="en-US"/>
         </w:rPr>
         <w:br/>
       </w:r>
@@ -1136,7 +1154,6 @@
           <w:rFonts w:ascii="Times New Roman" w:hAnsi="Times New Roman"/>
           <w:sz w:val="28"/>
           <w:szCs w:val="28"/>
-          <w:lang w:val="en-US"/>
         </w:rPr>
         <w:t xml:space="preserve"> </w:t>
       </w:r>
@@ -1146,7 +1163,6 @@
           <w:color w:val="929292"/>
           <w:sz w:val="28"/>
           <w:szCs w:val="28"/>
-          <w:lang w:val="en-US"/>
         </w:rPr>
         <w:t>*</w:t>
       </w:r>
@@ -1155,7 +1171,6 @@
           <w:rFonts w:ascii="Times New Roman" w:hAnsi="Times New Roman"/>
           <w:sz w:val="28"/>
           <w:szCs w:val="28"/>
-          <w:lang w:val="en-US"/>
         </w:rPr>
         <w:t xml:space="preserve"> </w:t>
       </w:r>
@@ -1174,9 +1189,18 @@
           <w:rFonts w:ascii="Times New Roman" w:hAnsi="Times New Roman"/>
           <w:sz w:val="28"/>
           <w:szCs w:val="28"/>
-          <w:lang w:val="en-US"/>
-        </w:rPr>
-        <w:t xml:space="preserve"> dbo</w:t>
+        </w:rPr>
+        <w:t xml:space="preserve"> </w:t>
+      </w:r>
+      <w:proofErr w:type="gramStart"/>
+      <w:r>
+        <w:rPr>
+          <w:rFonts w:ascii="Times New Roman" w:hAnsi="Times New Roman"/>
+          <w:sz w:val="28"/>
+          <w:szCs w:val="28"/>
+          <w:lang w:val="en-US"/>
+        </w:rPr>
+        <w:t>dbo</w:t>
       </w:r>
       <w:r>
         <w:rPr>
@@ -1184,7 +1208,6 @@
           <w:color w:val="929292"/>
           <w:sz w:val="28"/>
           <w:szCs w:val="28"/>
-          <w:lang w:val="en-US"/>
         </w:rPr>
         <w:t>.</w:t>
       </w:r>
@@ -1196,12 +1219,12 @@
         </w:rPr>
         <w:t>Товары</w:t>
       </w:r>
-      <w:r>
-        <w:rPr>
-          <w:rFonts w:ascii="Times New Roman" w:hAnsi="Times New Roman"/>
-          <w:sz w:val="28"/>
-          <w:szCs w:val="28"/>
-          <w:lang w:val="en-US"/>
+      <w:proofErr w:type="gramEnd"/>
+      <w:r>
+        <w:rPr>
+          <w:rFonts w:ascii="Times New Roman" w:hAnsi="Times New Roman"/>
+          <w:sz w:val="28"/>
+          <w:szCs w:val="28"/>
         </w:rPr>
         <w:t xml:space="preserve"> </w:t>
       </w:r>
@@ -1220,7 +1243,6 @@
           <w:rFonts w:ascii="Times New Roman" w:hAnsi="Times New Roman"/>
           <w:sz w:val="28"/>
           <w:szCs w:val="28"/>
-          <w:lang w:val="en-US"/>
         </w:rPr>
         <w:t xml:space="preserve"> </w:t>
       </w:r>
@@ -1237,7 +1259,6 @@
           <w:rFonts w:ascii="Times New Roman" w:hAnsi="Times New Roman"/>
           <w:sz w:val="28"/>
           <w:szCs w:val="28"/>
-          <w:lang w:val="en-US"/>
         </w:rPr>
         <w:t>_</w:t>
       </w:r>
@@ -1254,7 +1275,6 @@
           <w:rFonts w:ascii="Times New Roman" w:hAnsi="Times New Roman"/>
           <w:sz w:val="28"/>
           <w:szCs w:val="28"/>
-          <w:lang w:val="en-US"/>
         </w:rPr>
         <w:t xml:space="preserve"> </w:t>
       </w:r>
@@ -1273,7 +1293,6 @@
           <w:rFonts w:ascii="Times New Roman" w:hAnsi="Times New Roman"/>
           <w:sz w:val="28"/>
           <w:szCs w:val="28"/>
-          <w:lang w:val="en-US"/>
         </w:rPr>
         <w:t xml:space="preserve"> 1000 </w:t>
       </w:r>
@@ -1292,7 +1311,6 @@
           <w:rFonts w:ascii="Times New Roman" w:hAnsi="Times New Roman"/>
           <w:sz w:val="28"/>
           <w:szCs w:val="28"/>
-          <w:lang w:val="en-US"/>
         </w:rPr>
         <w:t xml:space="preserve"> 10000</w:t>
       </w:r>
@@ -1304,7 +1322,6 @@
           <w:rFonts w:ascii="Times New Roman" w:hAnsi="Times New Roman"/>
           <w:sz w:val="28"/>
           <w:szCs w:val="28"/>
-          <w:lang w:val="en-US"/>
         </w:rPr>
       </w:pPr>
     </w:p>
@@ -1456,6 +1473,7 @@
         </w:rPr>
         <w:t xml:space="preserve"> </w:t>
       </w:r>
+      <w:proofErr w:type="gramStart"/>
       <w:r>
         <w:rPr>
           <w:rFonts w:ascii="Times New Roman" w:hAnsi="Times New Roman" w:cs="Times New Roman"/>
@@ -1473,6 +1491,7 @@
         </w:rPr>
         <w:t>.Товары</w:t>
       </w:r>
+      <w:proofErr w:type="gramEnd"/>
     </w:p>
     <w:p>
       <w:pPr>
@@ -1614,7 +1633,6 @@
           <w:rFonts w:ascii="Times New Roman" w:hAnsi="Times New Roman"/>
           <w:sz w:val="28"/>
           <w:szCs w:val="28"/>
-          <w:lang w:val="en-US"/>
         </w:rPr>
       </w:pPr>
       <w:r>
@@ -1630,7 +1648,6 @@
           <w:rFonts w:ascii="Times New Roman" w:hAnsi="Times New Roman"/>
           <w:sz w:val="28"/>
           <w:szCs w:val="28"/>
-          <w:lang w:val="en-US"/>
         </w:rPr>
         <w:t>:</w:t>
       </w:r>
@@ -1639,7 +1656,6 @@
           <w:rFonts w:ascii="Times New Roman" w:hAnsi="Times New Roman"/>
           <w:sz w:val="28"/>
           <w:szCs w:val="28"/>
-          <w:lang w:val="en-US"/>
         </w:rPr>
         <w:br/>
       </w:r>
@@ -1658,7 +1674,6 @@
           <w:rFonts w:ascii="Times New Roman" w:hAnsi="Times New Roman"/>
           <w:sz w:val="28"/>
           <w:szCs w:val="28"/>
-          <w:lang w:val="en-US"/>
         </w:rPr>
         <w:t xml:space="preserve"> </w:t>
       </w:r>
@@ -1668,7 +1683,6 @@
           <w:color w:val="929292"/>
           <w:sz w:val="28"/>
           <w:szCs w:val="28"/>
-          <w:lang w:val="en-US"/>
         </w:rPr>
         <w:t>*</w:t>
       </w:r>
@@ -1677,7 +1691,6 @@
           <w:rFonts w:ascii="Times New Roman" w:hAnsi="Times New Roman"/>
           <w:sz w:val="28"/>
           <w:szCs w:val="28"/>
-          <w:lang w:val="en-US"/>
         </w:rPr>
         <w:t xml:space="preserve"> </w:t>
       </w:r>
@@ -1696,9 +1709,18 @@
           <w:rFonts w:ascii="Times New Roman" w:hAnsi="Times New Roman"/>
           <w:sz w:val="28"/>
           <w:szCs w:val="28"/>
-          <w:lang w:val="en-US"/>
-        </w:rPr>
-        <w:t xml:space="preserve"> dbo</w:t>
+        </w:rPr>
+        <w:t xml:space="preserve"> </w:t>
+      </w:r>
+      <w:proofErr w:type="gramStart"/>
+      <w:r>
+        <w:rPr>
+          <w:rFonts w:ascii="Times New Roman" w:hAnsi="Times New Roman"/>
+          <w:sz w:val="28"/>
+          <w:szCs w:val="28"/>
+          <w:lang w:val="en-US"/>
+        </w:rPr>
+        <w:t>dbo</w:t>
       </w:r>
       <w:r>
         <w:rPr>
@@ -1706,7 +1728,6 @@
           <w:color w:val="929292"/>
           <w:sz w:val="28"/>
           <w:szCs w:val="28"/>
-          <w:lang w:val="en-US"/>
         </w:rPr>
         <w:t>.</w:t>
       </w:r>
@@ -1718,12 +1739,12 @@
         </w:rPr>
         <w:t>Товары</w:t>
       </w:r>
-      <w:r>
-        <w:rPr>
-          <w:rFonts w:ascii="Times New Roman" w:hAnsi="Times New Roman"/>
-          <w:sz w:val="28"/>
-          <w:szCs w:val="28"/>
-          <w:lang w:val="en-US"/>
+      <w:proofErr w:type="gramEnd"/>
+      <w:r>
+        <w:rPr>
+          <w:rFonts w:ascii="Times New Roman" w:hAnsi="Times New Roman"/>
+          <w:sz w:val="28"/>
+          <w:szCs w:val="28"/>
         </w:rPr>
         <w:t xml:space="preserve"> </w:t>
       </w:r>
@@ -1742,7 +1763,6 @@
           <w:rFonts w:ascii="Times New Roman" w:hAnsi="Times New Roman"/>
           <w:sz w:val="28"/>
           <w:szCs w:val="28"/>
-          <w:lang w:val="en-US"/>
         </w:rPr>
         <w:t xml:space="preserve"> </w:t>
       </w:r>
@@ -1759,7 +1779,6 @@
           <w:rFonts w:ascii="Times New Roman" w:hAnsi="Times New Roman"/>
           <w:sz w:val="28"/>
           <w:szCs w:val="28"/>
-          <w:lang w:val="en-US"/>
         </w:rPr>
         <w:t xml:space="preserve"> </w:t>
       </w:r>
@@ -1779,7 +1798,6 @@
           <w:color w:val="0433FF"/>
           <w:sz w:val="28"/>
           <w:szCs w:val="28"/>
-          <w:lang w:val="en-US"/>
         </w:rPr>
         <w:t xml:space="preserve"> </w:t>
       </w:r>
@@ -1789,7 +1807,6 @@
           <w:color w:val="929292"/>
           <w:sz w:val="28"/>
           <w:szCs w:val="28"/>
-          <w:lang w:val="en-US"/>
         </w:rPr>
         <w:t>(</w:t>
       </w:r>
@@ -1798,7 +1815,6 @@
           <w:rFonts w:ascii="Times New Roman" w:hAnsi="Times New Roman"/>
           <w:sz w:val="28"/>
           <w:szCs w:val="28"/>
-          <w:lang w:val="en-US"/>
         </w:rPr>
         <w:t>5</w:t>
       </w:r>
@@ -1808,7 +1824,6 @@
           <w:color w:val="929292"/>
           <w:sz w:val="28"/>
           <w:szCs w:val="28"/>
-          <w:lang w:val="en-US"/>
         </w:rPr>
         <w:t>,</w:t>
       </w:r>
@@ -1817,7 +1832,6 @@
           <w:rFonts w:ascii="Times New Roman" w:hAnsi="Times New Roman"/>
           <w:sz w:val="28"/>
           <w:szCs w:val="28"/>
-          <w:lang w:val="en-US"/>
         </w:rPr>
         <w:t>3</w:t>
       </w:r>
@@ -1827,7 +1841,6 @@
           <w:color w:val="929292"/>
           <w:sz w:val="28"/>
           <w:szCs w:val="28"/>
-          <w:lang w:val="en-US"/>
         </w:rPr>
         <w:t>,</w:t>
       </w:r>
@@ -1836,7 +1849,6 @@
           <w:rFonts w:ascii="Times New Roman" w:hAnsi="Times New Roman"/>
           <w:sz w:val="28"/>
           <w:szCs w:val="28"/>
-          <w:lang w:val="en-US"/>
         </w:rPr>
         <w:t>4</w:t>
       </w:r>
@@ -1846,7 +1858,6 @@
           <w:color w:val="929292"/>
           <w:sz w:val="28"/>
           <w:szCs w:val="28"/>
-          <w:lang w:val="en-US"/>
         </w:rPr>
         <w:t>);</w:t>
       </w:r>
@@ -1858,7 +1869,6 @@
           <w:rFonts w:ascii="Times New Roman" w:hAnsi="Times New Roman"/>
           <w:sz w:val="28"/>
           <w:szCs w:val="28"/>
-          <w:lang w:val="en-US"/>
         </w:rPr>
       </w:pPr>
     </w:p>
@@ -1984,7 +1994,25 @@
           <w:sz w:val="28"/>
           <w:szCs w:val="28"/>
         </w:rPr>
-        <w:t>, где есть вхождение по коду 3, 4, 5 в таблице dbo.Товары.</w:t>
+        <w:t xml:space="preserve">, где есть вхождение по коду 3, 4, 5 в таблице </w:t>
+      </w:r>
+      <w:proofErr w:type="gramStart"/>
+      <w:r>
+        <w:rPr>
+          <w:rFonts w:ascii="Times New Roman" w:hAnsi="Times New Roman" w:cs="Times New Roman"/>
+          <w:sz w:val="28"/>
+          <w:szCs w:val="28"/>
+        </w:rPr>
+        <w:t>dbo.Товары</w:t>
+      </w:r>
+      <w:proofErr w:type="gramEnd"/>
+      <w:r>
+        <w:rPr>
+          <w:rFonts w:ascii="Times New Roman" w:hAnsi="Times New Roman" w:cs="Times New Roman"/>
+          <w:sz w:val="28"/>
+          <w:szCs w:val="28"/>
+        </w:rPr>
+        <w:t>.</w:t>
       </w:r>
     </w:p>
     <w:p>
@@ -2074,7 +2102,6 @@
           <w:color w:val="0D0D0D" w:themeColor="text1" w:themeTint="F2"/>
           <w:sz w:val="28"/>
           <w:szCs w:val="28"/>
-          <w:lang w:val="en-US"/>
         </w:rPr>
       </w:pPr>
       <w:r>
@@ -2090,7 +2117,6 @@
           <w:rFonts w:ascii="Times New Roman" w:hAnsi="Times New Roman" w:cs="Times New Roman"/>
           <w:sz w:val="28"/>
           <w:szCs w:val="28"/>
-          <w:lang w:val="en-US"/>
         </w:rPr>
         <w:t xml:space="preserve"> </w:t>
       </w:r>
@@ -2107,9 +2133,51 @@
           <w:rFonts w:ascii="Times New Roman" w:hAnsi="Times New Roman" w:cs="Times New Roman"/>
           <w:sz w:val="28"/>
           <w:szCs w:val="28"/>
-          <w:lang w:val="en-US"/>
-        </w:rPr>
-        <w:t xml:space="preserve"> LIKE, NOT LIKE</w:t>
+        </w:rPr>
+        <w:t xml:space="preserve"> </w:t>
+      </w:r>
+      <w:r>
+        <w:rPr>
+          <w:rFonts w:ascii="Times New Roman" w:hAnsi="Times New Roman" w:cs="Times New Roman"/>
+          <w:sz w:val="28"/>
+          <w:szCs w:val="28"/>
+          <w:lang w:val="en-US"/>
+        </w:rPr>
+        <w:t>LIKE</w:t>
+      </w:r>
+      <w:r>
+        <w:rPr>
+          <w:rFonts w:ascii="Times New Roman" w:hAnsi="Times New Roman" w:cs="Times New Roman"/>
+          <w:sz w:val="28"/>
+          <w:szCs w:val="28"/>
+        </w:rPr>
+        <w:t xml:space="preserve">, </w:t>
+      </w:r>
+      <w:r>
+        <w:rPr>
+          <w:rFonts w:ascii="Times New Roman" w:hAnsi="Times New Roman" w:cs="Times New Roman"/>
+          <w:sz w:val="28"/>
+          <w:szCs w:val="28"/>
+          <w:lang w:val="en-US"/>
+        </w:rPr>
+        <w:t>NOT</w:t>
+      </w:r>
+      <w:r>
+        <w:rPr>
+          <w:rFonts w:ascii="Times New Roman" w:hAnsi="Times New Roman" w:cs="Times New Roman"/>
+          <w:sz w:val="28"/>
+          <w:szCs w:val="28"/>
+        </w:rPr>
+        <w:t xml:space="preserve"> </w:t>
+      </w:r>
+      <w:r>
+        <w:rPr>
+          <w:rFonts w:ascii="Times New Roman" w:hAnsi="Times New Roman" w:cs="Times New Roman"/>
+          <w:sz w:val="28"/>
+          <w:szCs w:val="28"/>
+          <w:lang w:val="en-US"/>
+        </w:rPr>
+        <w:t>LIKE</w:t>
       </w:r>
     </w:p>
     <w:p>
@@ -2120,7 +2188,6 @@
           <w:color w:val="0D0D0D" w:themeColor="text1" w:themeTint="F2"/>
           <w:sz w:val="28"/>
           <w:szCs w:val="28"/>
-          <w:lang w:val="en-US"/>
         </w:rPr>
       </w:pPr>
     </w:p>
@@ -2131,7 +2198,6 @@
           <w:rFonts w:ascii="Times New Roman" w:hAnsi="Times New Roman"/>
           <w:sz w:val="28"/>
           <w:szCs w:val="28"/>
-          <w:lang w:val="en-US"/>
         </w:rPr>
       </w:pPr>
       <w:r>
@@ -2147,7 +2213,6 @@
           <w:rFonts w:ascii="Times New Roman" w:hAnsi="Times New Roman"/>
           <w:sz w:val="28"/>
           <w:szCs w:val="28"/>
-          <w:lang w:val="en-US"/>
         </w:rPr>
         <w:t>:</w:t>
       </w:r>
@@ -2156,7 +2221,6 @@
           <w:rFonts w:ascii="Times New Roman" w:hAnsi="Times New Roman"/>
           <w:sz w:val="28"/>
           <w:szCs w:val="28"/>
-          <w:lang w:val="en-US"/>
         </w:rPr>
         <w:br/>
       </w:r>
@@ -2175,7 +2239,6 @@
           <w:rFonts w:ascii="Times New Roman" w:hAnsi="Times New Roman"/>
           <w:sz w:val="28"/>
           <w:szCs w:val="28"/>
-          <w:lang w:val="en-US"/>
         </w:rPr>
         <w:t xml:space="preserve"> </w:t>
       </w:r>
@@ -2185,7 +2248,6 @@
           <w:color w:val="929292"/>
           <w:sz w:val="28"/>
           <w:szCs w:val="28"/>
-          <w:lang w:val="en-US"/>
         </w:rPr>
         <w:t>*</w:t>
       </w:r>
@@ -2204,9 +2266,18 @@
           <w:rFonts w:ascii="Times New Roman" w:hAnsi="Times New Roman"/>
           <w:sz w:val="28"/>
           <w:szCs w:val="28"/>
-          <w:lang w:val="en-US"/>
-        </w:rPr>
-        <w:t xml:space="preserve"> dbo</w:t>
+        </w:rPr>
+        <w:t xml:space="preserve"> </w:t>
+      </w:r>
+      <w:proofErr w:type="gramStart"/>
+      <w:r>
+        <w:rPr>
+          <w:rFonts w:ascii="Times New Roman" w:hAnsi="Times New Roman"/>
+          <w:sz w:val="28"/>
+          <w:szCs w:val="28"/>
+          <w:lang w:val="en-US"/>
+        </w:rPr>
+        <w:t>dbo</w:t>
       </w:r>
       <w:r>
         <w:rPr>
@@ -2214,7 +2285,6 @@
           <w:color w:val="929292"/>
           <w:sz w:val="28"/>
           <w:szCs w:val="28"/>
-          <w:lang w:val="en-US"/>
         </w:rPr>
         <w:t>.</w:t>
       </w:r>
@@ -2226,12 +2296,12 @@
         </w:rPr>
         <w:t>Покупатели</w:t>
       </w:r>
-      <w:r>
-        <w:rPr>
-          <w:rFonts w:ascii="Times New Roman" w:hAnsi="Times New Roman"/>
-          <w:sz w:val="28"/>
-          <w:szCs w:val="28"/>
-          <w:lang w:val="en-US"/>
+      <w:proofErr w:type="gramEnd"/>
+      <w:r>
+        <w:rPr>
+          <w:rFonts w:ascii="Times New Roman" w:hAnsi="Times New Roman"/>
+          <w:sz w:val="28"/>
+          <w:szCs w:val="28"/>
         </w:rPr>
         <w:t xml:space="preserve"> </w:t>
       </w:r>
@@ -2250,7 +2320,6 @@
           <w:rFonts w:ascii="Times New Roman" w:hAnsi="Times New Roman"/>
           <w:sz w:val="28"/>
           <w:szCs w:val="28"/>
-          <w:lang w:val="en-US"/>
         </w:rPr>
         <w:t xml:space="preserve"> </w:t>
       </w:r>
@@ -2267,7 +2336,6 @@
           <w:rFonts w:ascii="Times New Roman" w:hAnsi="Times New Roman"/>
           <w:sz w:val="28"/>
           <w:szCs w:val="28"/>
-          <w:lang w:val="en-US"/>
         </w:rPr>
         <w:t>_</w:t>
       </w:r>
@@ -2284,7 +2352,6 @@
           <w:rFonts w:ascii="Times New Roman" w:hAnsi="Times New Roman"/>
           <w:sz w:val="28"/>
           <w:szCs w:val="28"/>
-          <w:lang w:val="en-US"/>
         </w:rPr>
         <w:t xml:space="preserve"> </w:t>
       </w:r>
@@ -2303,7 +2370,6 @@
           <w:rFonts w:ascii="Times New Roman" w:hAnsi="Times New Roman"/>
           <w:sz w:val="28"/>
           <w:szCs w:val="28"/>
-          <w:lang w:val="en-US"/>
         </w:rPr>
         <w:t xml:space="preserve"> </w:t>
       </w:r>
@@ -2322,7 +2388,6 @@
           <w:rFonts w:ascii="Times New Roman" w:hAnsi="Times New Roman"/>
           <w:sz w:val="28"/>
           <w:szCs w:val="28"/>
-          <w:lang w:val="en-US"/>
         </w:rPr>
         <w:t xml:space="preserve"> </w:t>
       </w:r>
@@ -2332,7 +2397,6 @@
           <w:color w:val="FF2600"/>
           <w:sz w:val="28"/>
           <w:szCs w:val="28"/>
-          <w:lang w:val="en-US"/>
         </w:rPr>
         <w:t>'</w:t>
       </w:r>
@@ -2351,7 +2415,6 @@
           <w:color w:val="FF2600"/>
           <w:sz w:val="28"/>
           <w:szCs w:val="28"/>
-          <w:lang w:val="en-US"/>
         </w:rPr>
         <w:t>%'</w:t>
       </w:r>
@@ -2361,7 +2424,6 @@
           <w:color w:val="929292"/>
           <w:sz w:val="28"/>
           <w:szCs w:val="28"/>
-          <w:lang w:val="en-US"/>
         </w:rPr>
         <w:t>;</w:t>
       </w:r>
@@ -2373,7 +2435,6 @@
           <w:rFonts w:ascii="Times New Roman" w:hAnsi="Times New Roman"/>
           <w:sz w:val="28"/>
           <w:szCs w:val="28"/>
-          <w:lang w:val="en-US"/>
         </w:rPr>
       </w:pPr>
     </w:p>
@@ -2697,6 +2758,7 @@
         </w:rPr>
         <w:t xml:space="preserve"> </w:t>
       </w:r>
+      <w:proofErr w:type="gramStart"/>
       <w:r>
         <w:rPr>
           <w:rFonts w:ascii="Times New Roman" w:hAnsi="Times New Roman"/>
@@ -2723,6 +2785,7 @@
         </w:rPr>
         <w:t>Покупатели</w:t>
       </w:r>
+      <w:proofErr w:type="gramEnd"/>
       <w:r>
         <w:rPr>
           <w:rFonts w:ascii="Times New Roman" w:hAnsi="Times New Roman"/>
@@ -2900,15 +2963,7 @@
           <w:sz w:val="28"/>
           <w:szCs w:val="28"/>
         </w:rPr>
-        <w:t>которые начинаются</w:t>
-      </w:r>
-      <w:r>
-        <w:rPr>
-          <w:rFonts w:ascii="Times New Roman" w:hAnsi="Times New Roman" w:cs="Times New Roman"/>
-          <w:sz w:val="28"/>
-          <w:szCs w:val="28"/>
-        </w:rPr>
-        <w:t xml:space="preserve"> на Д</w:t>
+        <w:t>которые начинаются на Д</w:t>
       </w:r>
     </w:p>
     <w:p>
@@ -3108,7 +3163,16 @@
           <w:sz w:val="28"/>
           <w:szCs w:val="28"/>
         </w:rPr>
-        <w:t xml:space="preserve"> dbo</w:t>
+        <w:t xml:space="preserve"> </w:t>
+      </w:r>
+      <w:proofErr w:type="gramStart"/>
+      <w:r>
+        <w:rPr>
+          <w:rFonts w:ascii="Times New Roman" w:hAnsi="Times New Roman"/>
+          <w:sz w:val="28"/>
+          <w:szCs w:val="28"/>
+        </w:rPr>
+        <w:t>dbo</w:t>
       </w:r>
       <w:r>
         <w:rPr>
@@ -3125,7 +3189,16 @@
           <w:sz w:val="28"/>
           <w:szCs w:val="28"/>
         </w:rPr>
-        <w:t xml:space="preserve">Старые_покупатели </w:t>
+        <w:t>Старые</w:t>
+      </w:r>
+      <w:proofErr w:type="gramEnd"/>
+      <w:r>
+        <w:rPr>
+          <w:rFonts w:ascii="Times New Roman" w:hAnsi="Times New Roman"/>
+          <w:sz w:val="28"/>
+          <w:szCs w:val="28"/>
+        </w:rPr>
+        <w:t xml:space="preserve">_покупатели </w:t>
       </w:r>
       <w:r>
         <w:rPr>
@@ -3329,7 +3402,25 @@
           <w:sz w:val="28"/>
           <w:szCs w:val="28"/>
         </w:rPr>
-        <w:t xml:space="preserve"> из таблицы dbo.Старые_покупатели</w:t>
+        <w:t xml:space="preserve"> из таблицы </w:t>
+      </w:r>
+      <w:proofErr w:type="gramStart"/>
+      <w:r>
+        <w:rPr>
+          <w:rFonts w:ascii="Times New Roman" w:hAnsi="Times New Roman" w:cs="Times New Roman"/>
+          <w:sz w:val="28"/>
+          <w:szCs w:val="28"/>
+        </w:rPr>
+        <w:t>dbo.Старые</w:t>
+      </w:r>
+      <w:proofErr w:type="gramEnd"/>
+      <w:r>
+        <w:rPr>
+          <w:rFonts w:ascii="Times New Roman" w:hAnsi="Times New Roman" w:cs="Times New Roman"/>
+          <w:sz w:val="28"/>
+          <w:szCs w:val="28"/>
+        </w:rPr>
+        <w:t>_покупатели</w:t>
       </w:r>
       <w:r>
         <w:rPr>
@@ -3475,8 +3566,6 @@
           <w:szCs w:val="28"/>
         </w:rPr>
       </w:pPr>
-      <w:bookmarkStart w:id="0" w:name="_GoBack"/>
-      <w:bookmarkEnd w:id="0"/>
     </w:p>
     <w:sectPr>
       <w:pgSz w:w="11900" w:h="16840"/>

</xml_diff>